<commit_message>
create temp state and update prepare doc
</commit_message>
<xml_diff>
--- a/tests/pecha/parser/google_doc/data/commentary_with_sapche/རྡོ་རྗེ་གཅོད་པ་commentary.docx
+++ b/tests/pecha/parser/google_doc/data/commentary_with_sapche/རྡོ་རྗེ་གཅོད་པ་commentary.docx
@@ -78,7 +78,7 @@
     <w:p>
       <w:pPr>
         <w:spacing w:after="160" w:before="300" w:line="264" w:lineRule="auto"/>
-        <w:jc w:val="center"/>
+        <w:jc w:val="left"/>
         <w:rPr>
           <w:rFonts w:ascii="Noto Serif Tibetan" w:cs="Noto Serif Tibetan" w:eastAsia="Noto Serif Tibetan" w:hAnsi="Noto Serif Tibetan"/>
           <w:color w:val="ff00ff"/>
@@ -176,6 +176,11 @@
     </w:p>
     <w:p>
       <w:pPr>
+        <w:numPr>
+          <w:ilvl w:val="0"/>
+          <w:numId w:val="1"/>
+        </w:numPr>
+        <w:ind w:left="720" w:hanging="360"/>
         <w:jc w:val="center"/>
         <w:rPr>
           <w:rFonts w:ascii="Noto Serif Tibetan" w:cs="Noto Serif Tibetan" w:eastAsia="Noto Serif Tibetan" w:hAnsi="Noto Serif Tibetan"/>
@@ -184,19 +189,20 @@
           <w:sz w:val="20"/>
           <w:szCs w:val="20"/>
           <w:highlight w:val="white"/>
-        </w:rPr>
-      </w:pPr>
-      <w:r>
-        <w:rPr>
-          <w:rFonts w:ascii="Noto Serif Tibetan" w:cs="Noto Serif Tibetan" w:eastAsia="Noto Serif Tibetan" w:hAnsi="Noto Serif Tibetan"/>
-          <w:b w:val="1"/>
-          <w:color w:val="ff00ff"/>
-          <w:sz w:val="20"/>
-          <w:szCs w:val="20"/>
-          <w:highlight w:val="white"/>
-          <w:rtl w:val="0"/>
-        </w:rPr>
-        <w:t xml:space="preserve">2. ཚིག་གི་དོན་བཤད་པ།</w:t>
+          <w:u w:val="none"/>
+        </w:rPr>
+      </w:pPr>
+      <w:r>
+        <w:rPr>
+          <w:rFonts w:ascii="Noto Serif Tibetan" w:cs="Noto Serif Tibetan" w:eastAsia="Noto Serif Tibetan" w:hAnsi="Noto Serif Tibetan"/>
+          <w:b w:val="1"/>
+          <w:color w:val="ff00ff"/>
+          <w:sz w:val="20"/>
+          <w:szCs w:val="20"/>
+          <w:highlight w:val="white"/>
+          <w:rtl w:val="0"/>
+        </w:rPr>
+        <w:t xml:space="preserve"> ཚིག་གི་དོན་བཤད་པ།</w:t>
       </w:r>
     </w:p>
     <w:p>
@@ -237,7 +243,7 @@
     </w:p>
     <w:p>
       <w:pPr>
-        <w:jc w:val="center"/>
+        <w:jc w:val="left"/>
         <w:rPr>
           <w:rFonts w:ascii="Noto Serif Tibetan" w:cs="Noto Serif Tibetan" w:eastAsia="Noto Serif Tibetan" w:hAnsi="Noto Serif Tibetan"/>
           <w:b w:val="1"/>
@@ -399,15 +405,6 @@
           <w:rtl w:val="0"/>
         </w:rPr>
         <w:t xml:space="preserve">གཉིས་པ་འགྱུར་ཕྱག་གི་དོན། གཉིས་པ་འགྱུར་ཕྱག་གི་དོན་ནི་སླའོ། །གསུམ་པ་གླེང་གཞི་ནི།</w:t>
-      </w:r>
-      <w:r>
-        <w:rPr>
-          <w:color w:val="ff00ff"/>
-          <w:sz w:val="52"/>
-          <w:szCs w:val="52"/>
-          <w:rtl w:val="0"/>
-        </w:rPr>
-        <w:t xml:space="preserve"> </w:t>
       </w:r>
       <w:r>
         <w:rPr>

</xml_diff>